<commit_message>
testing commit and push
</commit_message>
<xml_diff>
--- a/Team2Description.docx
+++ b/Team2Description.docx
@@ -1,6 +1,6 @@
 
 <file path=word/document.xml><?xml version="1.0" encoding="utf-8"?>
-<w:document xmlns:wpc="http://schemas.microsoft.com/office/word/2010/wordprocessingCanvas" xmlns:mc="http://schemas.openxmlformats.org/markup-compatibility/2006" xmlns:o="urn:schemas-microsoft-com:office:office" xmlns:r="http://schemas.openxmlformats.org/officeDocument/2006/relationships" xmlns:m="http://schemas.openxmlformats.org/officeDocument/2006/math" xmlns:v="urn:schemas-microsoft-com:vml" xmlns:wp14="http://schemas.microsoft.com/office/word/2010/wordprocessingDrawing" xmlns:wp="http://schemas.openxmlformats.org/drawingml/2006/wordprocessingDrawing" xmlns:w10="urn:schemas-microsoft-com:office:word" xmlns:w="http://schemas.openxmlformats.org/wordprocessingml/2006/main" xmlns:w14="http://schemas.microsoft.com/office/word/2010/wordml" xmlns:wpg="http://schemas.microsoft.com/office/word/2010/wordprocessingGroup" xmlns:wpi="http://schemas.microsoft.com/office/word/2010/wordprocessingInk" xmlns:wne="http://schemas.microsoft.com/office/word/2006/wordml" xmlns:wps="http://schemas.microsoft.com/office/word/2010/wordprocessingShape" mc:Ignorable="w14 wp14">
+<w:document xmlns:wpc="http://schemas.microsoft.com/office/word/2010/wordprocessingCanvas" xmlns:mo="http://schemas.microsoft.com/office/mac/office/2008/main" xmlns:mc="http://schemas.openxmlformats.org/markup-compatibility/2006" xmlns:mv="urn:schemas-microsoft-com:mac:vml" xmlns:o="urn:schemas-microsoft-com:office:office" xmlns:r="http://schemas.openxmlformats.org/officeDocument/2006/relationships" xmlns:m="http://schemas.openxmlformats.org/officeDocument/2006/math" xmlns:v="urn:schemas-microsoft-com:vml" xmlns:wp14="http://schemas.microsoft.com/office/word/2010/wordprocessingDrawing" xmlns:wp="http://schemas.openxmlformats.org/drawingml/2006/wordprocessingDrawing" xmlns:w10="urn:schemas-microsoft-com:office:word" xmlns:w="http://schemas.openxmlformats.org/wordprocessingml/2006/main" xmlns:w14="http://schemas.microsoft.com/office/word/2010/wordml" xmlns:wpg="http://schemas.microsoft.com/office/word/2010/wordprocessingGroup" xmlns:wpi="http://schemas.microsoft.com/office/word/2010/wordprocessingInk" xmlns:wne="http://schemas.microsoft.com/office/word/2006/wordml" xmlns:wps="http://schemas.microsoft.com/office/word/2010/wordprocessingShape" mc:Ignorable="w14 wp14">
   <w:body>
     <w:p>
       <w:pPr>
@@ -38,47 +38,7 @@
           <w:sz w:val="24"/>
           <w:szCs w:val="24"/>
         </w:rPr>
-        <w:t xml:space="preserve">Jason </w:t>
-      </w:r>
-      <w:proofErr w:type="spellStart"/>
-      <w:r>
-        <w:rPr>
-          <w:rFonts w:ascii="Times New Roman" w:hAnsi="Times New Roman" w:cs="Times New Roman"/>
-          <w:b/>
-          <w:sz w:val="24"/>
-          <w:szCs w:val="24"/>
-        </w:rPr>
-        <w:t>Meng</w:t>
-      </w:r>
-      <w:proofErr w:type="spellEnd"/>
-      <w:r>
-        <w:rPr>
-          <w:rFonts w:ascii="Times New Roman" w:hAnsi="Times New Roman" w:cs="Times New Roman"/>
-          <w:b/>
-          <w:sz w:val="24"/>
-          <w:szCs w:val="24"/>
-        </w:rPr>
-        <w:t xml:space="preserve">, Mohammed </w:t>
-      </w:r>
-      <w:proofErr w:type="spellStart"/>
-      <w:r>
-        <w:rPr>
-          <w:rFonts w:ascii="Times New Roman" w:hAnsi="Times New Roman" w:cs="Times New Roman"/>
-          <w:b/>
-          <w:sz w:val="24"/>
-          <w:szCs w:val="24"/>
-        </w:rPr>
-        <w:t>Alanazi</w:t>
-      </w:r>
-      <w:proofErr w:type="spellEnd"/>
-      <w:r>
-        <w:rPr>
-          <w:rFonts w:ascii="Times New Roman" w:hAnsi="Times New Roman" w:cs="Times New Roman"/>
-          <w:b/>
-          <w:sz w:val="24"/>
-          <w:szCs w:val="24"/>
-        </w:rPr>
-        <w:t>, Sean Monahan, Lou Dignam</w:t>
+        <w:t>Jason Meng, Mohammed Alanazi, Sean Monahan, Lou Dignam</w:t>
       </w:r>
     </w:p>
     <w:p>
@@ -97,57 +57,7 @@
           <w:sz w:val="24"/>
           <w:szCs w:val="24"/>
         </w:rPr>
-        <w:t xml:space="preserve">Our database is for a car repair shop with multiple garages. Clerks can use the database to set an appointment at a particular date and </w:t>
-      </w:r>
-      <w:r>
-        <w:rPr>
-          <w:rFonts w:ascii="Times New Roman" w:hAnsi="Times New Roman" w:cs="Times New Roman"/>
-          <w:sz w:val="24"/>
-          <w:szCs w:val="24"/>
-        </w:rPr>
-        <w:t>times with a particular customer and mechanic or to see what times are</w:t>
-      </w:r>
-      <w:r>
-        <w:rPr>
-          <w:rFonts w:ascii="Times New Roman" w:hAnsi="Times New Roman" w:cs="Times New Roman"/>
-          <w:sz w:val="24"/>
-          <w:szCs w:val="24"/>
-        </w:rPr>
-        <w:t xml:space="preserve"> free.  It also records payment for parts and labor.  Mechanics can use the database to look up suppliers and prices for parts, order parts, </w:t>
-      </w:r>
-      <w:r>
-        <w:rPr>
-          <w:rFonts w:ascii="Times New Roman" w:hAnsi="Times New Roman" w:cs="Times New Roman"/>
-          <w:sz w:val="24"/>
-          <w:szCs w:val="24"/>
-        </w:rPr>
-        <w:t>and update</w:t>
-      </w:r>
-      <w:r>
-        <w:rPr>
-          <w:rFonts w:ascii="Times New Roman" w:hAnsi="Times New Roman" w:cs="Times New Roman"/>
-          <w:sz w:val="24"/>
-          <w:szCs w:val="24"/>
-        </w:rPr>
-        <w:t xml:space="preserve"> the inventory when parts are used or delivered and to see what appointments are scheduled for them. Managers can use the database to create financial reports of revenue/expenses from shop in a given time frame as well as see employee records. Referential integrity constraints include making sure an employee corresponds to an existing garage; an appointment to an existing garage, mechanic, customer, and car; inventory to an existing part number and garage; and orders to an existing </w:t>
-      </w:r>
-      <w:proofErr w:type="spellStart"/>
-      <w:r>
-        <w:rPr>
-          <w:rFonts w:ascii="Times New Roman" w:hAnsi="Times New Roman" w:cs="Times New Roman"/>
-          <w:sz w:val="24"/>
-          <w:szCs w:val="24"/>
-        </w:rPr>
-        <w:t>part_no</w:t>
-      </w:r>
-      <w:proofErr w:type="spellEnd"/>
-      <w:r>
-        <w:rPr>
-          <w:rFonts w:ascii="Times New Roman" w:hAnsi="Times New Roman" w:cs="Times New Roman"/>
-          <w:sz w:val="24"/>
-          <w:szCs w:val="24"/>
-        </w:rPr>
-        <w:t>, supplier, garage, and mechanic.</w:t>
+        <w:t>Our database is for a car repair shop with multiple garages. Clerks can use the database to set an appointment at a particular date and times with a particular customer and mechanic or to see what times are free.  It also records payment for parts and labor.  Mechanics can use the database to look up suppliers and prices for parts, order parts, and update the inventory when parts are used or delivered and to see what appointments are scheduled for them. Managers can use the database to create financial reports of revenue/expenses from shop in a given time frame as well as see employee records. Referential integrity constraints include making sure an employee corresponds to an existing garage; an appointment to an existing garage, mechanic, customer, and car; inventory to an existing part number and garage; and orders to an existing part_no, supplier, garage, and mechanic.</w:t>
       </w:r>
     </w:p>
     <w:p>
@@ -166,223 +76,7 @@
           <w:sz w:val="24"/>
           <w:szCs w:val="24"/>
         </w:rPr>
-        <w:t xml:space="preserve">The tables needed are Employee(id, role, name, </w:t>
-      </w:r>
-      <w:proofErr w:type="spellStart"/>
-      <w:r>
-        <w:rPr>
-          <w:rFonts w:ascii="Times New Roman" w:hAnsi="Times New Roman" w:cs="Times New Roman"/>
-          <w:sz w:val="24"/>
-          <w:szCs w:val="24"/>
-        </w:rPr>
-        <w:t>phone_no</w:t>
-      </w:r>
-      <w:proofErr w:type="spellEnd"/>
-      <w:r>
-        <w:rPr>
-          <w:rFonts w:ascii="Times New Roman" w:hAnsi="Times New Roman" w:cs="Times New Roman"/>
-          <w:sz w:val="24"/>
-          <w:szCs w:val="24"/>
-        </w:rPr>
-        <w:t xml:space="preserve">, address, wage), Appointment(id, garage, date, time, </w:t>
-      </w:r>
-      <w:proofErr w:type="spellStart"/>
-      <w:r>
-        <w:rPr>
-          <w:rFonts w:ascii="Times New Roman" w:hAnsi="Times New Roman" w:cs="Times New Roman"/>
-          <w:sz w:val="24"/>
-          <w:szCs w:val="24"/>
-        </w:rPr>
-        <w:t>task_id</w:t>
-      </w:r>
-      <w:proofErr w:type="spellEnd"/>
-      <w:r>
-        <w:rPr>
-          <w:rFonts w:ascii="Times New Roman" w:hAnsi="Times New Roman" w:cs="Times New Roman"/>
-          <w:sz w:val="24"/>
-          <w:szCs w:val="24"/>
-        </w:rPr>
-        <w:t xml:space="preserve">, mechanic, customer, car, notes), </w:t>
-      </w:r>
-      <w:proofErr w:type="spellStart"/>
-      <w:r>
-        <w:rPr>
-          <w:rFonts w:ascii="Times New Roman" w:hAnsi="Times New Roman" w:cs="Times New Roman"/>
-          <w:sz w:val="24"/>
-          <w:szCs w:val="24"/>
-        </w:rPr>
-        <w:t>AptStatus</w:t>
-      </w:r>
-      <w:proofErr w:type="spellEnd"/>
-      <w:r>
-        <w:rPr>
-          <w:rFonts w:ascii="Times New Roman" w:hAnsi="Times New Roman" w:cs="Times New Roman"/>
-          <w:sz w:val="24"/>
-          <w:szCs w:val="24"/>
-        </w:rPr>
-        <w:t>(</w:t>
-      </w:r>
-      <w:proofErr w:type="spellStart"/>
-      <w:r>
-        <w:rPr>
-          <w:rFonts w:ascii="Times New Roman" w:hAnsi="Times New Roman" w:cs="Times New Roman"/>
-          <w:sz w:val="24"/>
-          <w:szCs w:val="24"/>
-        </w:rPr>
-        <w:t>apt_id</w:t>
-      </w:r>
-      <w:proofErr w:type="spellEnd"/>
-      <w:r>
-        <w:rPr>
-          <w:rFonts w:ascii="Times New Roman" w:hAnsi="Times New Roman" w:cs="Times New Roman"/>
-          <w:sz w:val="24"/>
-          <w:szCs w:val="24"/>
-        </w:rPr>
-        <w:t xml:space="preserve">, </w:t>
-      </w:r>
-      <w:proofErr w:type="spellStart"/>
-      <w:r>
-        <w:rPr>
-          <w:rFonts w:ascii="Times New Roman" w:hAnsi="Times New Roman" w:cs="Times New Roman"/>
-          <w:sz w:val="24"/>
-          <w:szCs w:val="24"/>
-        </w:rPr>
-        <w:t>timeInShop</w:t>
-      </w:r>
-      <w:proofErr w:type="spellEnd"/>
-      <w:r>
-        <w:rPr>
-          <w:rFonts w:ascii="Times New Roman" w:hAnsi="Times New Roman" w:cs="Times New Roman"/>
-          <w:sz w:val="24"/>
-          <w:szCs w:val="24"/>
-        </w:rPr>
-        <w:t xml:space="preserve">, </w:t>
-      </w:r>
-      <w:proofErr w:type="spellStart"/>
-      <w:r>
-        <w:rPr>
-          <w:rFonts w:ascii="Times New Roman" w:hAnsi="Times New Roman" w:cs="Times New Roman"/>
-          <w:sz w:val="24"/>
-          <w:szCs w:val="24"/>
-        </w:rPr>
-        <w:t>estimatedCompletion</w:t>
-      </w:r>
-      <w:proofErr w:type="spellEnd"/>
-      <w:r>
-        <w:rPr>
-          <w:rFonts w:ascii="Times New Roman" w:hAnsi="Times New Roman" w:cs="Times New Roman"/>
-          <w:sz w:val="24"/>
-          <w:szCs w:val="24"/>
-        </w:rPr>
-        <w:t xml:space="preserve">, payment), </w:t>
-      </w:r>
-      <w:proofErr w:type="spellStart"/>
-      <w:r>
-        <w:rPr>
-          <w:rFonts w:ascii="Times New Roman" w:hAnsi="Times New Roman" w:cs="Times New Roman"/>
-          <w:sz w:val="24"/>
-          <w:szCs w:val="24"/>
-        </w:rPr>
-        <w:t>MaintenanceTask</w:t>
-      </w:r>
-      <w:proofErr w:type="spellEnd"/>
-      <w:r>
-        <w:rPr>
-          <w:rFonts w:ascii="Times New Roman" w:hAnsi="Times New Roman" w:cs="Times New Roman"/>
-          <w:sz w:val="24"/>
-          <w:szCs w:val="24"/>
-        </w:rPr>
-        <w:t>(id, name, description, length, price), Car(license, make, model, year, owner), Inventory(</w:t>
-      </w:r>
-      <w:proofErr w:type="spellStart"/>
-      <w:r>
-        <w:rPr>
-          <w:rFonts w:ascii="Times New Roman" w:hAnsi="Times New Roman" w:cs="Times New Roman"/>
-          <w:sz w:val="24"/>
-          <w:szCs w:val="24"/>
-        </w:rPr>
-        <w:t>part_no</w:t>
-      </w:r>
-      <w:proofErr w:type="spellEnd"/>
-      <w:r>
-        <w:rPr>
-          <w:rFonts w:ascii="Times New Roman" w:hAnsi="Times New Roman" w:cs="Times New Roman"/>
-          <w:sz w:val="24"/>
-          <w:szCs w:val="24"/>
-        </w:rPr>
-        <w:t xml:space="preserve">, quantity), Orders(id, </w:t>
-      </w:r>
-      <w:proofErr w:type="spellStart"/>
-      <w:r>
-        <w:rPr>
-          <w:rFonts w:ascii="Times New Roman" w:hAnsi="Times New Roman" w:cs="Times New Roman"/>
-          <w:sz w:val="24"/>
-          <w:szCs w:val="24"/>
-        </w:rPr>
-        <w:t>part_no</w:t>
-      </w:r>
-      <w:proofErr w:type="spellEnd"/>
-      <w:r>
-        <w:rPr>
-          <w:rFonts w:ascii="Times New Roman" w:hAnsi="Times New Roman" w:cs="Times New Roman"/>
-          <w:sz w:val="24"/>
-          <w:szCs w:val="24"/>
-        </w:rPr>
-        <w:t xml:space="preserve">, supplier, quantity, date, time, cost, fulfilled, mechanic), Customer(id, name, </w:t>
-      </w:r>
-      <w:proofErr w:type="spellStart"/>
-      <w:r>
-        <w:rPr>
-          <w:rFonts w:ascii="Times New Roman" w:hAnsi="Times New Roman" w:cs="Times New Roman"/>
-          <w:sz w:val="24"/>
-          <w:szCs w:val="24"/>
-        </w:rPr>
-        <w:t>phone_no</w:t>
-      </w:r>
-      <w:proofErr w:type="spellEnd"/>
-      <w:r>
-        <w:rPr>
-          <w:rFonts w:ascii="Times New Roman" w:hAnsi="Times New Roman" w:cs="Times New Roman"/>
-          <w:sz w:val="24"/>
-          <w:szCs w:val="24"/>
-        </w:rPr>
-        <w:t>, address), Part(</w:t>
-      </w:r>
-      <w:proofErr w:type="spellStart"/>
-      <w:r>
-        <w:rPr>
-          <w:rFonts w:ascii="Times New Roman" w:hAnsi="Times New Roman" w:cs="Times New Roman"/>
-          <w:sz w:val="24"/>
-          <w:szCs w:val="24"/>
-        </w:rPr>
-        <w:t>part_no</w:t>
-      </w:r>
-      <w:proofErr w:type="spellEnd"/>
-      <w:r>
-        <w:rPr>
-          <w:rFonts w:ascii="Times New Roman" w:hAnsi="Times New Roman" w:cs="Times New Roman"/>
-          <w:sz w:val="24"/>
-          <w:szCs w:val="24"/>
-        </w:rPr>
-        <w:t xml:space="preserve">, name, description, supplier, price), Supplier(id, name, address, </w:t>
-      </w:r>
-      <w:proofErr w:type="spellStart"/>
-      <w:r>
-        <w:rPr>
-          <w:rFonts w:ascii="Times New Roman" w:hAnsi="Times New Roman" w:cs="Times New Roman"/>
-          <w:sz w:val="24"/>
-          <w:szCs w:val="24"/>
-        </w:rPr>
-        <w:t>phone_no</w:t>
-      </w:r>
-      <w:proofErr w:type="spellEnd"/>
-      <w:r>
-        <w:rPr>
-          <w:rFonts w:ascii="Times New Roman" w:hAnsi="Times New Roman" w:cs="Times New Roman"/>
-          <w:sz w:val="24"/>
-          <w:szCs w:val="24"/>
-        </w:rPr>
-        <w:t>)</w:t>
+        <w:t>The tables needed are Employee(id, role, name, phone_no, address, wage), Appointment(id, garage, date, time, task_id, mechanic, customer, car, notes), AptStatus(apt_id, timeInShop, estimatedCompletion, payment), MaintenanceTask(id, name, description, length, price), Car(license, make, model, year, owner), Inventory(part_no, quantity), Orders(id, part_no, supplier, quantity, date, time, cost, fulfilled, mechanic), Customer(id, name, phone_no, address), Part(part_no, name, description, supplier, price), Supplier(id, name, address, phone_no)</w:t>
       </w:r>
     </w:p>
     <w:p>
@@ -401,61 +95,7 @@
           <w:sz w:val="24"/>
           <w:szCs w:val="24"/>
         </w:rPr>
-        <w:t xml:space="preserve">Employee needs an index on id, role, and garage for reports.  Appointment needs indexes on date and time, mechanic, and garage to search for appointments.  </w:t>
-      </w:r>
-      <w:proofErr w:type="gramStart"/>
-      <w:r>
-        <w:rPr>
-          <w:rFonts w:ascii="Times New Roman" w:hAnsi="Times New Roman" w:cs="Times New Roman"/>
-          <w:sz w:val="24"/>
-          <w:szCs w:val="24"/>
-        </w:rPr>
-        <w:t xml:space="preserve">Orders needs indexes on id, </w:t>
-      </w:r>
-      <w:proofErr w:type="spellStart"/>
-      <w:r>
-        <w:rPr>
-          <w:rFonts w:ascii="Times New Roman" w:hAnsi="Times New Roman" w:cs="Times New Roman"/>
-          <w:sz w:val="24"/>
-          <w:szCs w:val="24"/>
-        </w:rPr>
-        <w:t>part_no</w:t>
-      </w:r>
-      <w:proofErr w:type="spellEnd"/>
-      <w:r>
-        <w:rPr>
-          <w:rFonts w:ascii="Times New Roman" w:hAnsi="Times New Roman" w:cs="Times New Roman"/>
-          <w:sz w:val="24"/>
-          <w:szCs w:val="24"/>
-        </w:rPr>
-        <w:t>, supplier, fulfilled, garage, and mechanic for expense reports.</w:t>
-      </w:r>
-      <w:proofErr w:type="gramEnd"/>
-      <w:r>
-        <w:rPr>
-          <w:rFonts w:ascii="Times New Roman" w:hAnsi="Times New Roman" w:cs="Times New Roman"/>
-          <w:sz w:val="24"/>
-          <w:szCs w:val="24"/>
-        </w:rPr>
-        <w:t xml:space="preserve">  Customer needs index on id.  Part needs indexes on </w:t>
-      </w:r>
-      <w:proofErr w:type="spellStart"/>
-      <w:r>
-        <w:rPr>
-          <w:rFonts w:ascii="Times New Roman" w:hAnsi="Times New Roman" w:cs="Times New Roman"/>
-          <w:sz w:val="24"/>
-          <w:szCs w:val="24"/>
-        </w:rPr>
-        <w:t>part_no</w:t>
-      </w:r>
-      <w:proofErr w:type="spellEnd"/>
-      <w:r>
-        <w:rPr>
-          <w:rFonts w:ascii="Times New Roman" w:hAnsi="Times New Roman" w:cs="Times New Roman"/>
-          <w:sz w:val="24"/>
-          <w:szCs w:val="24"/>
-        </w:rPr>
-        <w:t>, make, model, and year to search for parts.  Garage needs an index on id.  Supplier needs an index on id.</w:t>
+        <w:t>Employee needs an index on id, role, and garage for reports.  Appointment needs indexes on date and time, mechanic, and garage to search for appointments.  Orders needs indexes on id, part_no, supplier, fulfilled, garage, and mechanic for expense reports.  Customer needs index on id.  Part needs indexes on part_no, make, model, and year to search for parts.  Garage needs an index on id.  Supplier needs an index on id.</w:t>
       </w:r>
     </w:p>
     <w:p>
@@ -485,16 +125,57 @@
         </w:rPr>
         <w:t xml:space="preserve">are most commonly used. Customers will be able to call and make appointments and the employees will be able to look and assign a mechanic in an empty garage. Customers will be able to call in and add additional repairs and services to the appointment. </w:t>
       </w:r>
+      <w:r>
+        <w:rPr>
+          <w:rFonts w:ascii="Times New Roman" w:hAnsi="Times New Roman" w:cs="Times New Roman"/>
+          <w:sz w:val="24"/>
+          <w:szCs w:val="24"/>
+        </w:rPr>
+        <w:t>By seeing the most common makes, models, and years repaired in a given area mechanics specializing in those types can be hired and the inventory can always be kept at an adequate level or parts can be bought in bulk prices if the quantity is known ahead of time.  It can also be used to help customers find a garage near them.</w:t>
+      </w:r>
+    </w:p>
+    <w:p>
+      <w:pPr>
+        <w:ind w:firstLine="720"/>
+        <w:contextualSpacing/>
+        <w:rPr>
+          <w:rFonts w:ascii="Times New Roman" w:hAnsi="Times New Roman" w:cs="Times New Roman"/>
+          <w:sz w:val="24"/>
+          <w:szCs w:val="24"/>
+        </w:rPr>
+      </w:pPr>
+    </w:p>
+    <w:p>
+      <w:pPr>
+        <w:ind w:firstLine="720"/>
+        <w:contextualSpacing/>
+        <w:rPr>
+          <w:rFonts w:ascii="Times New Roman" w:hAnsi="Times New Roman" w:cs="Times New Roman"/>
+          <w:sz w:val="24"/>
+          <w:szCs w:val="24"/>
+        </w:rPr>
+      </w:pPr>
+    </w:p>
+    <w:p>
+      <w:pPr>
+        <w:ind w:firstLine="720"/>
+        <w:contextualSpacing/>
+        <w:rPr>
+          <w:rFonts w:ascii="Times New Roman" w:hAnsi="Times New Roman" w:cs="Times New Roman"/>
+          <w:sz w:val="24"/>
+          <w:szCs w:val="24"/>
+        </w:rPr>
+      </w:pPr>
+      <w:r>
+        <w:rPr>
+          <w:rFonts w:ascii="Times New Roman" w:hAnsi="Times New Roman" w:cs="Times New Roman"/>
+          <w:sz w:val="24"/>
+          <w:szCs w:val="24"/>
+        </w:rPr>
+        <w:t>Sean testing git psuh. Delete this line if it works.</w:t>
+      </w:r>
       <w:bookmarkStart w:id="0" w:name="_GoBack"/>
       <w:bookmarkEnd w:id="0"/>
-      <w:r>
-        <w:rPr>
-          <w:rFonts w:ascii="Times New Roman" w:hAnsi="Times New Roman" w:cs="Times New Roman"/>
-          <w:sz w:val="24"/>
-          <w:szCs w:val="24"/>
-        </w:rPr>
-        <w:t>By seeing the most common makes, models, and years repaired in a given area mechanics specializing in those types can be hired and the inventory can always be kept at an adequate level or parts can be bought in bulk prices if the quantity is known ahead of time.  It can also be used to help customers find a garage near them.</w:t>
-      </w:r>
     </w:p>
     <w:sectPr>
       <w:pgSz w:w="12240" w:h="15840" w:code="1"/>
@@ -523,7 +204,7 @@
       </w:pPr>
     </w:pPrDefault>
   </w:docDefaults>
-  <w:latentStyles w:defLockedState="0" w:defUIPriority="99" w:defSemiHidden="1" w:defUnhideWhenUsed="1" w:defQFormat="0" w:count="267">
+  <w:latentStyles w:defLockedState="0" w:defUIPriority="99" w:defSemiHidden="1" w:defUnhideWhenUsed="1" w:defQFormat="0" w:count="276">
     <w:lsdException w:name="Normal" w:semiHidden="0" w:uiPriority="0" w:unhideWhenUsed="0" w:qFormat="1"/>
     <w:lsdException w:name="heading 1" w:semiHidden="0" w:uiPriority="9" w:unhideWhenUsed="0" w:qFormat="1"/>
     <w:lsdException w:name="heading 2" w:uiPriority="9" w:qFormat="1"/>
@@ -697,7 +378,7 @@
 </file>
 
 <file path=word/stylesWithEffects.xml><?xml version="1.0" encoding="utf-8"?>
-<w:styles xmlns:wpc="http://schemas.microsoft.com/office/word/2010/wordprocessingCanvas" xmlns:mc="http://schemas.openxmlformats.org/markup-compatibility/2006" xmlns:o="urn:schemas-microsoft-com:office:office" xmlns:r="http://schemas.openxmlformats.org/officeDocument/2006/relationships" xmlns:m="http://schemas.openxmlformats.org/officeDocument/2006/math" xmlns:v="urn:schemas-microsoft-com:vml" xmlns:wp14="http://schemas.microsoft.com/office/word/2010/wordprocessingDrawing" xmlns:wp="http://schemas.openxmlformats.org/drawingml/2006/wordprocessingDrawing" xmlns:w10="urn:schemas-microsoft-com:office:word" xmlns:w="http://schemas.openxmlformats.org/wordprocessingml/2006/main" xmlns:w14="http://schemas.microsoft.com/office/word/2010/wordml" xmlns:wpg="http://schemas.microsoft.com/office/word/2010/wordprocessingGroup" xmlns:wpi="http://schemas.microsoft.com/office/word/2010/wordprocessingInk" xmlns:wne="http://schemas.microsoft.com/office/word/2006/wordml" xmlns:wps="http://schemas.microsoft.com/office/word/2010/wordprocessingShape" mc:Ignorable="w14 wp14">
+<w:styles xmlns:wpc="http://schemas.microsoft.com/office/word/2010/wordprocessingCanvas" xmlns:mo="http://schemas.microsoft.com/office/mac/office/2008/main" xmlns:mc="http://schemas.openxmlformats.org/markup-compatibility/2006" xmlns:mv="urn:schemas-microsoft-com:mac:vml" xmlns:o="urn:schemas-microsoft-com:office:office" xmlns:r="http://schemas.openxmlformats.org/officeDocument/2006/relationships" xmlns:m="http://schemas.openxmlformats.org/officeDocument/2006/math" xmlns:v="urn:schemas-microsoft-com:vml" xmlns:wp14="http://schemas.microsoft.com/office/word/2010/wordprocessingDrawing" xmlns:wp="http://schemas.openxmlformats.org/drawingml/2006/wordprocessingDrawing" xmlns:w10="urn:schemas-microsoft-com:office:word" xmlns:w="http://schemas.openxmlformats.org/wordprocessingml/2006/main" xmlns:w14="http://schemas.microsoft.com/office/word/2010/wordml" xmlns:wpg="http://schemas.microsoft.com/office/word/2010/wordprocessingGroup" xmlns:wpi="http://schemas.microsoft.com/office/word/2010/wordprocessingInk" xmlns:wne="http://schemas.microsoft.com/office/word/2006/wordml" xmlns:wps="http://schemas.microsoft.com/office/word/2010/wordprocessingShape" mc:Ignorable="w14 wp14">
   <w:docDefaults>
     <w:rPrDefault>
       <w:rPr>
@@ -713,7 +394,7 @@
       </w:pPr>
     </w:pPrDefault>
   </w:docDefaults>
-  <w:latentStyles w:defLockedState="0" w:defUIPriority="99" w:defSemiHidden="1" w:defUnhideWhenUsed="1" w:defQFormat="0" w:count="267">
+  <w:latentStyles w:defLockedState="0" w:defUIPriority="99" w:defSemiHidden="1" w:defUnhideWhenUsed="1" w:defQFormat="0" w:count="276">
     <w:lsdException w:name="Normal" w:semiHidden="0" w:uiPriority="0" w:unhideWhenUsed="0" w:qFormat="1"/>
     <w:lsdException w:name="heading 1" w:semiHidden="0" w:uiPriority="9" w:unhideWhenUsed="0" w:qFormat="1"/>
     <w:lsdException w:name="heading 2" w:uiPriority="9" w:qFormat="1"/>

</xml_diff>

<commit_message>
deleted test line from requirements doc
</commit_message>
<xml_diff>
--- a/Team2Description.docx
+++ b/Team2Description.docx
@@ -132,47 +132,6 @@
           <w:szCs w:val="24"/>
         </w:rPr>
         <w:t>By seeing the most common makes, models, and years repaired in a given area mechanics specializing in those types can be hired and the inventory can always be kept at an adequate level or parts can be bought in bulk prices if the quantity is known ahead of time.  It can also be used to help customers find a garage near them.</w:t>
-      </w:r>
-    </w:p>
-    <w:p>
-      <w:pPr>
-        <w:ind w:firstLine="720"/>
-        <w:contextualSpacing/>
-        <w:rPr>
-          <w:rFonts w:ascii="Times New Roman" w:hAnsi="Times New Roman" w:cs="Times New Roman"/>
-          <w:sz w:val="24"/>
-          <w:szCs w:val="24"/>
-        </w:rPr>
-      </w:pPr>
-    </w:p>
-    <w:p>
-      <w:pPr>
-        <w:ind w:firstLine="720"/>
-        <w:contextualSpacing/>
-        <w:rPr>
-          <w:rFonts w:ascii="Times New Roman" w:hAnsi="Times New Roman" w:cs="Times New Roman"/>
-          <w:sz w:val="24"/>
-          <w:szCs w:val="24"/>
-        </w:rPr>
-      </w:pPr>
-    </w:p>
-    <w:p>
-      <w:pPr>
-        <w:ind w:firstLine="720"/>
-        <w:contextualSpacing/>
-        <w:rPr>
-          <w:rFonts w:ascii="Times New Roman" w:hAnsi="Times New Roman" w:cs="Times New Roman"/>
-          <w:sz w:val="24"/>
-          <w:szCs w:val="24"/>
-        </w:rPr>
-      </w:pPr>
-      <w:r>
-        <w:rPr>
-          <w:rFonts w:ascii="Times New Roman" w:hAnsi="Times New Roman" w:cs="Times New Roman"/>
-          <w:sz w:val="24"/>
-          <w:szCs w:val="24"/>
-        </w:rPr>
-        <w:t>Sean testing git psuh. Delete this line if it works.</w:t>
       </w:r>
       <w:bookmarkStart w:id="0" w:name="_GoBack"/>
       <w:bookmarkEnd w:id="0"/>

</xml_diff>